<commit_message>
scrum report updated (to include testLocalDB)
</commit_message>
<xml_diff>
--- a/ScrumReports/Server/Server Team Scrum Meeting Report-MAR-19-2014.docx
+++ b/ScrumReports/Server/Server Team Scrum Meeting Report-MAR-19-2014.docx
@@ -89,7 +89,7 @@
               <w:rPr>
                 <w:sz w:val="32"/>
               </w:rPr>
-              <w:t>06</w:t>
+              <w:t>12</w:t>
             </w:r>
             <w:r>
               <w:rPr>
@@ -175,7 +175,7 @@
               <w:rPr>
                 <w:sz w:val="32"/>
               </w:rPr>
-              <w:t>13</w:t>
+              <w:t>19</w:t>
             </w:r>
             <w:r>
               <w:rPr>
@@ -279,614 +279,6 @@
           <w:p>
             <w:pPr>
               <w:rPr>
-                <w:sz w:val="28"/>
-              </w:rPr>
-            </w:pPr>
-            <w:r>
-              <w:rPr>
-                <w:sz w:val="28"/>
-              </w:rPr>
-              <w:t xml:space="preserve">Added </w:t>
-            </w:r>
-            <w:proofErr w:type="spellStart"/>
-            <w:r>
-              <w:rPr>
-                <w:sz w:val="28"/>
-              </w:rPr>
-              <w:t>GameManager</w:t>
-            </w:r>
-            <w:proofErr w:type="spellEnd"/>
-            <w:r>
-              <w:rPr>
-                <w:sz w:val="28"/>
-              </w:rPr>
-              <w:t xml:space="preserve"> class to hold the running games (</w:t>
-            </w:r>
-            <w:proofErr w:type="spellStart"/>
-            <w:r>
-              <w:rPr>
-                <w:rFonts w:ascii="Consolas" w:hAnsi="Consolas" w:cs="Consolas"/>
-                <w:sz w:val="20"/>
-                <w:szCs w:val="20"/>
-              </w:rPr>
-              <w:t>GameManager.h</w:t>
-            </w:r>
-            <w:proofErr w:type="spellEnd"/>
-            <w:r>
-              <w:rPr>
-                <w:rFonts w:ascii="Consolas" w:hAnsi="Consolas" w:cs="Consolas"/>
-                <w:sz w:val="20"/>
-                <w:szCs w:val="20"/>
-              </w:rPr>
-              <w:t>/</w:t>
-            </w:r>
-            <w:proofErr w:type="spellStart"/>
-            <w:r>
-              <w:rPr>
-                <w:rFonts w:ascii="Consolas" w:hAnsi="Consolas" w:cs="Consolas"/>
-                <w:sz w:val="20"/>
-                <w:szCs w:val="20"/>
-              </w:rPr>
-              <w:t>cpp</w:t>
-            </w:r>
-            <w:proofErr w:type="spellEnd"/>
-            <w:r>
-              <w:rPr>
-                <w:sz w:val="28"/>
-              </w:rPr>
-              <w:t>)</w:t>
-            </w:r>
-          </w:p>
-          <w:p>
-            <w:pPr>
-              <w:rPr>
-                <w:sz w:val="28"/>
-              </w:rPr>
-            </w:pPr>
-            <w:r>
-              <w:rPr>
-                <w:sz w:val="28"/>
-              </w:rPr>
-              <w:t xml:space="preserve">Added </w:t>
-            </w:r>
-            <w:proofErr w:type="spellStart"/>
-            <w:r>
-              <w:rPr>
-                <w:sz w:val="28"/>
-              </w:rPr>
-              <w:t>PlayerBase</w:t>
-            </w:r>
-            <w:proofErr w:type="spellEnd"/>
-            <w:r>
-              <w:rPr>
-                <w:sz w:val="28"/>
-              </w:rPr>
-              <w:t xml:space="preserve"> class to represent the 2 team bases</w:t>
-            </w:r>
-            <w:r>
-              <w:rPr>
-                <w:sz w:val="28"/>
-              </w:rPr>
-              <w:t xml:space="preserve"> and updated </w:t>
-            </w:r>
-            <w:proofErr w:type="spellStart"/>
-            <w:r>
-              <w:rPr>
-                <w:sz w:val="28"/>
-              </w:rPr>
-              <w:t>GameModel</w:t>
-            </w:r>
-            <w:proofErr w:type="spellEnd"/>
-            <w:r>
-              <w:rPr>
-                <w:sz w:val="28"/>
-              </w:rPr>
-              <w:t xml:space="preserve"> to include 2 of them</w:t>
-            </w:r>
-          </w:p>
-          <w:p>
-            <w:pPr>
-              <w:rPr>
-                <w:rFonts w:ascii="Consolas" w:hAnsi="Consolas" w:cs="Consolas"/>
-                <w:sz w:val="20"/>
-                <w:szCs w:val="20"/>
-              </w:rPr>
-            </w:pPr>
-            <w:r>
-              <w:rPr>
-                <w:sz w:val="28"/>
-              </w:rPr>
-              <w:t>(</w:t>
-            </w:r>
-            <w:proofErr w:type="spellStart"/>
-            <w:r>
-              <w:rPr>
-                <w:rFonts w:ascii="Consolas" w:hAnsi="Consolas" w:cs="Consolas"/>
-                <w:sz w:val="20"/>
-                <w:szCs w:val="20"/>
-              </w:rPr>
-              <w:t>PlayerBase.h</w:t>
-            </w:r>
-            <w:proofErr w:type="spellEnd"/>
-            <w:r>
-              <w:rPr>
-                <w:rFonts w:ascii="Consolas" w:hAnsi="Consolas" w:cs="Consolas"/>
-                <w:sz w:val="20"/>
-                <w:szCs w:val="20"/>
-              </w:rPr>
-              <w:t>/</w:t>
-            </w:r>
-            <w:proofErr w:type="spellStart"/>
-            <w:r>
-              <w:rPr>
-                <w:rFonts w:ascii="Consolas" w:hAnsi="Consolas" w:cs="Consolas"/>
-                <w:sz w:val="20"/>
-                <w:szCs w:val="20"/>
-              </w:rPr>
-              <w:t>cpp</w:t>
-            </w:r>
-            <w:proofErr w:type="spellEnd"/>
-            <w:r>
-              <w:rPr>
-                <w:rFonts w:ascii="Consolas" w:hAnsi="Consolas" w:cs="Consolas"/>
-                <w:sz w:val="20"/>
-                <w:szCs w:val="20"/>
-              </w:rPr>
-              <w:t>)</w:t>
-            </w:r>
-          </w:p>
-          <w:p>
-            <w:pPr>
-              <w:rPr>
-                <w:rFonts w:ascii="Consolas" w:hAnsi="Consolas" w:cs="Consolas"/>
-                <w:sz w:val="20"/>
-                <w:szCs w:val="20"/>
-              </w:rPr>
-            </w:pPr>
-            <w:r>
-              <w:rPr>
-                <w:sz w:val="28"/>
-              </w:rPr>
-              <w:t xml:space="preserve">Updated </w:t>
-            </w:r>
-            <w:proofErr w:type="spellStart"/>
-            <w:r>
-              <w:rPr>
-                <w:sz w:val="28"/>
-              </w:rPr>
-              <w:t>GameModel</w:t>
-            </w:r>
-            <w:proofErr w:type="spellEnd"/>
-            <w:r>
-              <w:rPr>
-                <w:sz w:val="28"/>
-              </w:rPr>
-              <w:t xml:space="preserve"> UML to include </w:t>
-            </w:r>
-            <w:proofErr w:type="spellStart"/>
-            <w:r>
-              <w:rPr>
-                <w:sz w:val="28"/>
-              </w:rPr>
-              <w:t>GameManager</w:t>
-            </w:r>
-            <w:proofErr w:type="spellEnd"/>
-            <w:r>
-              <w:rPr>
-                <w:sz w:val="28"/>
-              </w:rPr>
-              <w:t xml:space="preserve"> </w:t>
-            </w:r>
-            <w:r>
-              <w:rPr>
-                <w:sz w:val="28"/>
-              </w:rPr>
-              <w:t xml:space="preserve">and </w:t>
-            </w:r>
-            <w:proofErr w:type="spellStart"/>
-            <w:r>
-              <w:rPr>
-                <w:sz w:val="28"/>
-              </w:rPr>
-              <w:t>PlayerBase</w:t>
-            </w:r>
-            <w:proofErr w:type="spellEnd"/>
-            <w:r>
-              <w:rPr>
-                <w:sz w:val="28"/>
-              </w:rPr>
-              <w:t xml:space="preserve"> </w:t>
-            </w:r>
-            <w:r>
-              <w:rPr>
-                <w:sz w:val="28"/>
-              </w:rPr>
-              <w:t>(</w:t>
-            </w:r>
-            <w:r>
-              <w:rPr>
-                <w:rFonts w:ascii="Consolas" w:hAnsi="Consolas" w:cs="Consolas"/>
-                <w:sz w:val="20"/>
-                <w:szCs w:val="20"/>
-              </w:rPr>
-              <w:t>GameModel.class.violet.html</w:t>
-            </w:r>
-            <w:r>
-              <w:rPr>
-                <w:sz w:val="28"/>
-              </w:rPr>
-              <w:t>)</w:t>
-            </w:r>
-          </w:p>
-          <w:p>
-            <w:pPr>
-              <w:rPr>
-                <w:sz w:val="28"/>
-              </w:rPr>
-            </w:pPr>
-            <w:r>
-              <w:rPr>
-                <w:sz w:val="28"/>
-              </w:rPr>
-              <w:t xml:space="preserve">Added </w:t>
-            </w:r>
-            <w:proofErr w:type="spellStart"/>
-            <w:r>
-              <w:rPr>
-                <w:sz w:val="28"/>
-              </w:rPr>
-              <w:t>Command_CreateNewGame</w:t>
-            </w:r>
-            <w:proofErr w:type="spellEnd"/>
-            <w:r>
-              <w:rPr>
-                <w:sz w:val="28"/>
-              </w:rPr>
-              <w:t xml:space="preserve"> (</w:t>
-            </w:r>
-            <w:proofErr w:type="spellStart"/>
-            <w:r>
-              <w:rPr>
-                <w:rFonts w:ascii="Consolas" w:hAnsi="Consolas" w:cs="Consolas"/>
-                <w:sz w:val="20"/>
-                <w:szCs w:val="20"/>
-              </w:rPr>
-              <w:t>Command_CreateNewGame.h</w:t>
-            </w:r>
-            <w:proofErr w:type="spellEnd"/>
-            <w:r>
-              <w:rPr>
-                <w:sz w:val="28"/>
-              </w:rPr>
-              <w:t>)</w:t>
-            </w:r>
-          </w:p>
-          <w:p>
-            <w:pPr>
-              <w:rPr>
-                <w:sz w:val="28"/>
-              </w:rPr>
-            </w:pPr>
-            <w:r>
-              <w:rPr>
-                <w:sz w:val="28"/>
-              </w:rPr>
-              <w:t xml:space="preserve">Added Tester method for </w:t>
-            </w:r>
-            <w:proofErr w:type="spellStart"/>
-            <w:r>
-              <w:rPr>
-                <w:sz w:val="28"/>
-              </w:rPr>
-              <w:t>Command_CreateNewGame</w:t>
-            </w:r>
-            <w:proofErr w:type="spellEnd"/>
-            <w:r>
-              <w:rPr>
-                <w:sz w:val="28"/>
-              </w:rPr>
-              <w:t xml:space="preserve"> (</w:t>
-            </w:r>
-            <w:proofErr w:type="spellStart"/>
-            <w:r>
-              <w:rPr>
-                <w:rFonts w:ascii="Consolas" w:hAnsi="Consolas" w:cs="Consolas"/>
-                <w:sz w:val="20"/>
-                <w:szCs w:val="20"/>
-              </w:rPr>
-              <w:t>Test_Command_CreateNewGame</w:t>
-            </w:r>
-            <w:proofErr w:type="spellEnd"/>
-            <w:r>
-              <w:rPr>
-                <w:rFonts w:ascii="Consolas" w:hAnsi="Consolas" w:cs="Consolas"/>
-                <w:sz w:val="20"/>
-                <w:szCs w:val="20"/>
-              </w:rPr>
-              <w:t>() in ServerTester.cpp</w:t>
-            </w:r>
-            <w:r>
-              <w:rPr>
-                <w:sz w:val="28"/>
-              </w:rPr>
-              <w:t>)</w:t>
-            </w:r>
-          </w:p>
-          <w:p>
-            <w:pPr>
-              <w:rPr>
-                <w:sz w:val="28"/>
-              </w:rPr>
-            </w:pPr>
-            <w:r>
-              <w:rPr>
-                <w:sz w:val="28"/>
-              </w:rPr>
-              <w:t xml:space="preserve">Added </w:t>
-            </w:r>
-            <w:proofErr w:type="spellStart"/>
-            <w:r>
-              <w:rPr>
-                <w:sz w:val="28"/>
-              </w:rPr>
-              <w:t>Command_UpdateMinions</w:t>
-            </w:r>
-            <w:proofErr w:type="spellEnd"/>
-            <w:r>
-              <w:rPr>
-                <w:sz w:val="28"/>
-              </w:rPr>
-              <w:t xml:space="preserve"> (</w:t>
-            </w:r>
-            <w:proofErr w:type="spellStart"/>
-            <w:r>
-              <w:rPr>
-                <w:rFonts w:ascii="Consolas" w:hAnsi="Consolas" w:cs="Consolas"/>
-                <w:sz w:val="20"/>
-                <w:szCs w:val="20"/>
-              </w:rPr>
-              <w:t>Command_</w:t>
-            </w:r>
-            <w:r>
-              <w:rPr>
-                <w:rFonts w:ascii="Consolas" w:hAnsi="Consolas" w:cs="Consolas"/>
-                <w:sz w:val="20"/>
-                <w:szCs w:val="20"/>
-              </w:rPr>
-              <w:t>UpdateMinions</w:t>
-            </w:r>
-            <w:r>
-              <w:rPr>
-                <w:rFonts w:ascii="Consolas" w:hAnsi="Consolas" w:cs="Consolas"/>
-                <w:sz w:val="20"/>
-                <w:szCs w:val="20"/>
-              </w:rPr>
-              <w:t>.h</w:t>
-            </w:r>
-            <w:proofErr w:type="spellEnd"/>
-            <w:r>
-              <w:rPr>
-                <w:sz w:val="28"/>
-              </w:rPr>
-              <w:t>)</w:t>
-            </w:r>
-          </w:p>
-          <w:p>
-            <w:pPr>
-              <w:rPr>
-                <w:sz w:val="28"/>
-              </w:rPr>
-            </w:pPr>
-            <w:r>
-              <w:rPr>
-                <w:sz w:val="28"/>
-              </w:rPr>
-              <w:t xml:space="preserve">Added Tester method for </w:t>
-            </w:r>
-            <w:proofErr w:type="spellStart"/>
-            <w:r>
-              <w:rPr>
-                <w:sz w:val="28"/>
-              </w:rPr>
-              <w:t>Command_UpdateMinions</w:t>
-            </w:r>
-            <w:proofErr w:type="spellEnd"/>
-            <w:r>
-              <w:rPr>
-                <w:sz w:val="28"/>
-              </w:rPr>
-              <w:t xml:space="preserve"> (</w:t>
-            </w:r>
-            <w:proofErr w:type="spellStart"/>
-            <w:r>
-              <w:rPr>
-                <w:rFonts w:ascii="Consolas" w:hAnsi="Consolas" w:cs="Consolas"/>
-                <w:sz w:val="20"/>
-                <w:szCs w:val="20"/>
-              </w:rPr>
-              <w:t>Test_Command_</w:t>
-            </w:r>
-            <w:r>
-              <w:rPr>
-                <w:rFonts w:ascii="Consolas" w:hAnsi="Consolas" w:cs="Consolas"/>
-                <w:sz w:val="20"/>
-                <w:szCs w:val="20"/>
-              </w:rPr>
-              <w:t>UpdateMinions</w:t>
-            </w:r>
-            <w:proofErr w:type="spellEnd"/>
-            <w:r>
-              <w:rPr>
-                <w:rFonts w:ascii="Consolas" w:hAnsi="Consolas" w:cs="Consolas"/>
-                <w:sz w:val="20"/>
-                <w:szCs w:val="20"/>
-              </w:rPr>
-              <w:t>() in ServerTester.cpp</w:t>
-            </w:r>
-            <w:r>
-              <w:rPr>
-                <w:sz w:val="28"/>
-              </w:rPr>
-              <w:t>)</w:t>
-            </w:r>
-          </w:p>
-          <w:p>
-            <w:pPr>
-              <w:rPr>
-                <w:rFonts w:ascii="Consolas" w:hAnsi="Consolas" w:cs="Consolas"/>
-                <w:sz w:val="20"/>
-                <w:szCs w:val="20"/>
-              </w:rPr>
-            </w:pPr>
-            <w:r>
-              <w:rPr>
-                <w:sz w:val="28"/>
-              </w:rPr>
-              <w:t xml:space="preserve">Added </w:t>
-            </w:r>
-            <w:r>
-              <w:rPr>
-                <w:rFonts w:ascii="Consolas" w:hAnsi="Consolas" w:cs="Consolas"/>
-                <w:sz w:val="20"/>
-                <w:szCs w:val="20"/>
-              </w:rPr>
-              <w:t xml:space="preserve">id </w:t>
-            </w:r>
-            <w:r>
-              <w:rPr>
-                <w:rFonts w:cs="Consolas"/>
-                <w:sz w:val="28"/>
-                <w:szCs w:val="28"/>
-              </w:rPr>
-              <w:t>variable to the Entity class that Minion and Tower derive from</w:t>
-            </w:r>
-            <w:r>
-              <w:rPr>
-                <w:rFonts w:ascii="Consolas" w:hAnsi="Consolas" w:cs="Consolas"/>
-                <w:sz w:val="20"/>
-                <w:szCs w:val="20"/>
-              </w:rPr>
-              <w:t xml:space="preserve"> (</w:t>
-            </w:r>
-            <w:proofErr w:type="spellStart"/>
-            <w:r>
-              <w:rPr>
-                <w:rFonts w:ascii="Consolas" w:hAnsi="Consolas" w:cs="Consolas"/>
-                <w:sz w:val="20"/>
-                <w:szCs w:val="20"/>
-              </w:rPr>
-              <w:t>Entity.h</w:t>
-            </w:r>
-            <w:proofErr w:type="spellEnd"/>
-            <w:r>
-              <w:rPr>
-                <w:rFonts w:ascii="Consolas" w:hAnsi="Consolas" w:cs="Consolas"/>
-                <w:sz w:val="20"/>
-                <w:szCs w:val="20"/>
-              </w:rPr>
-              <w:t>)</w:t>
-            </w:r>
-          </w:p>
-          <w:p>
-            <w:pPr>
-              <w:rPr>
-                <w:rFonts w:ascii="Consolas" w:hAnsi="Consolas" w:cs="Consolas"/>
-                <w:sz w:val="20"/>
-                <w:szCs w:val="20"/>
-              </w:rPr>
-            </w:pPr>
-            <w:r>
-              <w:rPr>
-                <w:rFonts w:cs="Consolas"/>
-                <w:sz w:val="28"/>
-                <w:szCs w:val="28"/>
-              </w:rPr>
-              <w:t xml:space="preserve">Added </w:t>
-            </w:r>
-            <w:proofErr w:type="spellStart"/>
-            <w:r>
-              <w:rPr>
-                <w:rFonts w:cs="Consolas"/>
-                <w:sz w:val="28"/>
-                <w:szCs w:val="28"/>
-              </w:rPr>
-              <w:t>BoxColliders</w:t>
-            </w:r>
-            <w:proofErr w:type="spellEnd"/>
-            <w:r>
-              <w:rPr>
-                <w:rFonts w:cs="Consolas"/>
-                <w:sz w:val="28"/>
-                <w:szCs w:val="28"/>
-              </w:rPr>
-              <w:t xml:space="preserve"> to Minions and </w:t>
-            </w:r>
-            <w:proofErr w:type="spellStart"/>
-            <w:r>
-              <w:rPr>
-                <w:rFonts w:cs="Consolas"/>
-                <w:sz w:val="28"/>
-                <w:szCs w:val="28"/>
-              </w:rPr>
-              <w:t>PlayerBase</w:t>
-            </w:r>
-            <w:proofErr w:type="spellEnd"/>
-            <w:r>
-              <w:rPr>
-                <w:rFonts w:cs="Consolas"/>
-                <w:sz w:val="28"/>
-                <w:szCs w:val="28"/>
-              </w:rPr>
-              <w:t xml:space="preserve"> to run Collision Tests</w:t>
-            </w:r>
-            <w:r>
-              <w:rPr>
-                <w:rFonts w:ascii="Consolas" w:hAnsi="Consolas" w:cs="Consolas"/>
-                <w:sz w:val="20"/>
-                <w:szCs w:val="20"/>
-              </w:rPr>
-              <w:t xml:space="preserve"> (</w:t>
-            </w:r>
-            <w:proofErr w:type="spellStart"/>
-            <w:r>
-              <w:rPr>
-                <w:rFonts w:ascii="Consolas" w:hAnsi="Consolas" w:cs="Consolas"/>
-                <w:sz w:val="20"/>
-                <w:szCs w:val="20"/>
-              </w:rPr>
-              <w:t>Minion.h</w:t>
-            </w:r>
-            <w:proofErr w:type="spellEnd"/>
-            <w:r>
-              <w:rPr>
-                <w:rFonts w:ascii="Consolas" w:hAnsi="Consolas" w:cs="Consolas"/>
-                <w:sz w:val="20"/>
-                <w:szCs w:val="20"/>
-              </w:rPr>
-              <w:t>/</w:t>
-            </w:r>
-            <w:proofErr w:type="spellStart"/>
-            <w:r>
-              <w:rPr>
-                <w:rFonts w:ascii="Consolas" w:hAnsi="Consolas" w:cs="Consolas"/>
-                <w:sz w:val="20"/>
-                <w:szCs w:val="20"/>
-              </w:rPr>
-              <w:t>cpp</w:t>
-            </w:r>
-            <w:proofErr w:type="spellEnd"/>
-            <w:r>
-              <w:rPr>
-                <w:rFonts w:ascii="Consolas" w:hAnsi="Consolas" w:cs="Consolas"/>
-                <w:sz w:val="20"/>
-                <w:szCs w:val="20"/>
-              </w:rPr>
-              <w:t>)</w:t>
-            </w:r>
-          </w:p>
-          <w:p>
-            <w:pPr>
-              <w:rPr>
                 <w:rFonts w:ascii="Consolas" w:hAnsi="Consolas" w:cs="Consolas"/>
                 <w:sz w:val="20"/>
                 <w:szCs w:val="20"/>
@@ -941,6 +333,203 @@
             </w:pPr>
             <w:bookmarkStart w:id="0" w:name="_GoBack"/>
             <w:bookmarkEnd w:id="0"/>
+            <w:r>
+              <w:rPr>
+                <w:sz w:val="28"/>
+              </w:rPr>
+              <w:t xml:space="preserve">UML and Implementation of </w:t>
+            </w:r>
+            <w:proofErr w:type="spellStart"/>
+            <w:r>
+              <w:rPr>
+                <w:sz w:val="28"/>
+              </w:rPr>
+              <w:t>localDB</w:t>
+            </w:r>
+            <w:proofErr w:type="spellEnd"/>
+            <w:r>
+              <w:rPr>
+                <w:sz w:val="28"/>
+              </w:rPr>
+              <w:t xml:space="preserve"> (</w:t>
+            </w:r>
+            <w:proofErr w:type="spellStart"/>
+            <w:r>
+              <w:rPr>
+                <w:sz w:val="28"/>
+              </w:rPr>
+              <w:t>LocalDB.h</w:t>
+            </w:r>
+            <w:proofErr w:type="spellEnd"/>
+            <w:r>
+              <w:rPr>
+                <w:sz w:val="28"/>
+              </w:rPr>
+              <w:t xml:space="preserve"> &amp; .</w:t>
+            </w:r>
+            <w:proofErr w:type="spellStart"/>
+            <w:r>
+              <w:rPr>
+                <w:sz w:val="28"/>
+              </w:rPr>
+              <w:t>cpp</w:t>
+            </w:r>
+            <w:proofErr w:type="spellEnd"/>
+            <w:r>
+              <w:rPr>
+                <w:sz w:val="28"/>
+              </w:rPr>
+              <w:t xml:space="preserve">) Modified </w:t>
+            </w:r>
+            <w:proofErr w:type="spellStart"/>
+            <w:r>
+              <w:rPr>
+                <w:sz w:val="28"/>
+              </w:rPr>
+              <w:t>GameModel.h</w:t>
+            </w:r>
+            <w:proofErr w:type="spellEnd"/>
+            <w:r>
+              <w:rPr>
+                <w:sz w:val="28"/>
+              </w:rPr>
+              <w:t xml:space="preserve"> to allow comparing </w:t>
+            </w:r>
+            <w:proofErr w:type="spellStart"/>
+            <w:r>
+              <w:rPr>
+                <w:sz w:val="28"/>
+              </w:rPr>
+              <w:t>GameModels</w:t>
+            </w:r>
+            <w:proofErr w:type="spellEnd"/>
+            <w:r>
+              <w:rPr>
+                <w:sz w:val="28"/>
+              </w:rPr>
+              <w:t xml:space="preserve">. Added UML for </w:t>
+            </w:r>
+            <w:proofErr w:type="spellStart"/>
+            <w:r>
+              <w:rPr>
+                <w:sz w:val="28"/>
+              </w:rPr>
+              <w:t>LocalDB</w:t>
+            </w:r>
+            <w:proofErr w:type="spellEnd"/>
+            <w:r>
+              <w:rPr>
+                <w:sz w:val="28"/>
+              </w:rPr>
+              <w:t xml:space="preserve"> under server/design</w:t>
+            </w:r>
+            <w:r>
+              <w:rPr>
+                <w:sz w:val="28"/>
+              </w:rPr>
+              <w:t xml:space="preserve">. </w:t>
+            </w:r>
+          </w:p>
+          <w:p>
+            <w:pPr>
+              <w:rPr>
+                <w:sz w:val="28"/>
+              </w:rPr>
+            </w:pPr>
+            <w:r>
+              <w:rPr>
+                <w:sz w:val="28"/>
+              </w:rPr>
+              <w:t xml:space="preserve">Added tests in </w:t>
+            </w:r>
+            <w:proofErr w:type="spellStart"/>
+            <w:r>
+              <w:rPr>
+                <w:sz w:val="28"/>
+              </w:rPr>
+              <w:t>Testbed</w:t>
+            </w:r>
+            <w:proofErr w:type="spellEnd"/>
+            <w:r>
+              <w:rPr>
+                <w:sz w:val="28"/>
+              </w:rPr>
+              <w:t xml:space="preserve"> for </w:t>
+            </w:r>
+            <w:proofErr w:type="spellStart"/>
+            <w:r>
+              <w:rPr>
+                <w:sz w:val="28"/>
+              </w:rPr>
+              <w:t>LocalDB</w:t>
+            </w:r>
+            <w:proofErr w:type="spellEnd"/>
+            <w:r>
+              <w:rPr>
+                <w:sz w:val="28"/>
+              </w:rPr>
+              <w:t xml:space="preserve"> (</w:t>
+            </w:r>
+            <w:proofErr w:type="spellStart"/>
+            <w:r>
+              <w:rPr>
+                <w:sz w:val="28"/>
+              </w:rPr>
+              <w:t>TestLocalDB.h</w:t>
+            </w:r>
+            <w:proofErr w:type="spellEnd"/>
+            <w:r>
+              <w:rPr>
+                <w:sz w:val="28"/>
+              </w:rPr>
+              <w:t xml:space="preserve"> &amp; .</w:t>
+            </w:r>
+            <w:proofErr w:type="spellStart"/>
+            <w:r>
+              <w:rPr>
+                <w:sz w:val="28"/>
+              </w:rPr>
+              <w:t>cpp</w:t>
+            </w:r>
+            <w:proofErr w:type="spellEnd"/>
+            <w:r>
+              <w:rPr>
+                <w:sz w:val="28"/>
+              </w:rPr>
+              <w:t>) modified main to</w:t>
+            </w:r>
+            <w:r>
+              <w:rPr>
+                <w:sz w:val="28"/>
+              </w:rPr>
+              <w:t xml:space="preserve"> run </w:t>
+            </w:r>
+            <w:proofErr w:type="spellStart"/>
+            <w:r>
+              <w:rPr>
+                <w:sz w:val="28"/>
+              </w:rPr>
+              <w:t>TestLocalDB</w:t>
+            </w:r>
+            <w:proofErr w:type="spellEnd"/>
+            <w:r>
+              <w:rPr>
+                <w:sz w:val="28"/>
+              </w:rPr>
+              <w:t xml:space="preserve"> when client and server </w:t>
+            </w:r>
+            <w:r>
+              <w:rPr>
+                <w:sz w:val="28"/>
+              </w:rPr>
+              <w:t>#defined as</w:t>
+            </w:r>
+            <w:r>
+              <w:rPr>
+                <w:sz w:val="28"/>
+              </w:rPr>
+              <w:t xml:space="preserve"> 0</w:t>
+            </w:r>
           </w:p>
         </w:tc>
       </w:tr>
@@ -984,137 +573,6 @@
           <w:tcPr>
             <w:tcW w:w="7398" w:type="dxa"/>
           </w:tcPr>
-          <w:p>
-            <w:pPr>
-              <w:rPr>
-                <w:sz w:val="28"/>
-              </w:rPr>
-            </w:pPr>
-            <w:r>
-              <w:rPr>
-                <w:sz w:val="28"/>
-              </w:rPr>
-              <w:t xml:space="preserve">Unit test </w:t>
-            </w:r>
-            <w:proofErr w:type="spellStart"/>
-            <w:r>
-              <w:rPr>
-                <w:sz w:val="28"/>
-              </w:rPr>
-              <w:t>ServerLobby</w:t>
-            </w:r>
-            <w:proofErr w:type="spellEnd"/>
-            <w:r>
-              <w:rPr>
-                <w:sz w:val="28"/>
-              </w:rPr>
-              <w:t xml:space="preserve"> class.</w:t>
-            </w:r>
-          </w:p>
-          <w:p>
-            <w:pPr>
-              <w:rPr>
-                <w:sz w:val="28"/>
-              </w:rPr>
-            </w:pPr>
-            <w:r>
-              <w:rPr>
-                <w:sz w:val="28"/>
-              </w:rPr>
-              <w:t xml:space="preserve">Implementation of </w:t>
-            </w:r>
-            <w:proofErr w:type="spellStart"/>
-            <w:r>
-              <w:rPr>
-                <w:sz w:val="28"/>
-              </w:rPr>
-              <w:t>ServerLobby</w:t>
-            </w:r>
-            <w:proofErr w:type="spellEnd"/>
-            <w:r>
-              <w:rPr>
-                <w:sz w:val="28"/>
-              </w:rPr>
-              <w:t xml:space="preserve"> methods </w:t>
-            </w:r>
-            <w:proofErr w:type="spellStart"/>
-            <w:r>
-              <w:rPr>
-                <w:sz w:val="28"/>
-              </w:rPr>
-              <w:t>StartGame</w:t>
-            </w:r>
-            <w:proofErr w:type="spellEnd"/>
-            <w:r>
-              <w:rPr>
-                <w:sz w:val="28"/>
-              </w:rPr>
-              <w:t xml:space="preserve">, </w:t>
-            </w:r>
-            <w:proofErr w:type="spellStart"/>
-            <w:r>
-              <w:rPr>
-                <w:sz w:val="28"/>
-              </w:rPr>
-              <w:t>CloseLobby</w:t>
-            </w:r>
-            <w:proofErr w:type="spellEnd"/>
-            <w:r>
-              <w:rPr>
-                <w:sz w:val="28"/>
-              </w:rPr>
-              <w:t xml:space="preserve">, and </w:t>
-            </w:r>
-            <w:proofErr w:type="spellStart"/>
-            <w:r>
-              <w:rPr>
-                <w:sz w:val="28"/>
-              </w:rPr>
-              <w:t>PlayerMessage</w:t>
-            </w:r>
-            <w:proofErr w:type="spellEnd"/>
-            <w:r>
-              <w:rPr>
-                <w:sz w:val="28"/>
-              </w:rPr>
-              <w:t>.</w:t>
-            </w:r>
-          </w:p>
-        </w:tc>
-      </w:tr>
-      <w:tr>
-        <w:trPr>
-          <w:trHeight w:val="1008"/>
-        </w:trPr>
-        <w:tc>
-          <w:tcPr>
-            <w:tcW w:w="2178" w:type="dxa"/>
-          </w:tcPr>
-          <w:p>
-            <w:pPr>
-              <w:rPr>
-                <w:sz w:val="28"/>
-              </w:rPr>
-            </w:pPr>
-            <w:r>
-              <w:rPr>
-                <w:sz w:val="28"/>
-              </w:rPr>
-              <w:t>Patrick Barahona-Griffiths</w:t>
-            </w:r>
-          </w:p>
-        </w:tc>
-        <w:tc>
-          <w:tcPr>
-            <w:tcW w:w="7398" w:type="dxa"/>
-          </w:tcPr>
-          <w:p>
-            <w:pPr>
-              <w:rPr>
-                <w:sz w:val="28"/>
-              </w:rPr>
-            </w:pPr>
-          </w:p>
           <w:p>
             <w:pPr>
               <w:rPr>
@@ -1142,16 +600,8 @@
               <w:rPr>
                 <w:sz w:val="28"/>
               </w:rPr>
-              <w:t xml:space="preserve">Jordan </w:t>
-            </w:r>
-            <w:proofErr w:type="spellStart"/>
-            <w:r>
-              <w:rPr>
-                <w:sz w:val="28"/>
-              </w:rPr>
-              <w:t>Kjaer</w:t>
-            </w:r>
-            <w:proofErr w:type="spellEnd"/>
+              <w:t>Patrick Barahona-Griffiths</w:t>
+            </w:r>
           </w:p>
         </w:tc>
         <w:tc>
@@ -1164,126 +614,13 @@
                 <w:sz w:val="28"/>
               </w:rPr>
             </w:pPr>
-            <w:r>
-              <w:rPr>
-                <w:sz w:val="28"/>
-              </w:rPr>
-              <w:t xml:space="preserve">Created </w:t>
-            </w:r>
-            <w:proofErr w:type="spellStart"/>
-            <w:r>
-              <w:rPr>
-                <w:sz w:val="28"/>
-              </w:rPr>
-              <w:t>PacketFactory</w:t>
-            </w:r>
-            <w:proofErr w:type="spellEnd"/>
-            <w:r>
-              <w:rPr>
-                <w:sz w:val="28"/>
-              </w:rPr>
-              <w:t xml:space="preserve"> (</w:t>
-            </w:r>
-            <w:proofErr w:type="spellStart"/>
-            <w:r>
-              <w:rPr>
-                <w:sz w:val="28"/>
-              </w:rPr>
-              <w:t>PacketFactory.h</w:t>
-            </w:r>
-            <w:proofErr w:type="spellEnd"/>
-            <w:r>
-              <w:rPr>
-                <w:sz w:val="28"/>
-              </w:rPr>
-              <w:t>/</w:t>
-            </w:r>
-            <w:proofErr w:type="spellStart"/>
-            <w:r>
-              <w:rPr>
-                <w:sz w:val="28"/>
-              </w:rPr>
-              <w:t>cpp</w:t>
-            </w:r>
-            <w:proofErr w:type="spellEnd"/>
-            <w:proofErr w:type="gramStart"/>
-            <w:r>
-              <w:rPr>
-                <w:sz w:val="28"/>
-              </w:rPr>
-              <w:t>)</w:t>
-            </w:r>
-            <w:proofErr w:type="gramEnd"/>
-            <w:r>
-              <w:rPr>
-                <w:sz w:val="28"/>
-              </w:rPr>
-              <w:br/>
-              <w:t xml:space="preserve">Takes the place of every command and </w:t>
-            </w:r>
-            <w:proofErr w:type="spellStart"/>
-            <w:r>
-              <w:rPr>
-                <w:sz w:val="28"/>
-              </w:rPr>
-              <w:t>workitem</w:t>
-            </w:r>
-            <w:proofErr w:type="spellEnd"/>
-            <w:r>
-              <w:rPr>
-                <w:sz w:val="28"/>
-              </w:rPr>
-              <w:t xml:space="preserve">. Easy to use for executing the command and for sending commands to </w:t>
-            </w:r>
-            <w:r>
-              <w:rPr>
-                <w:sz w:val="28"/>
-              </w:rPr>
-              <w:lastRenderedPageBreak/>
-              <w:t>whomever needs them.</w:t>
-            </w:r>
-            <w:r>
-              <w:rPr>
-                <w:sz w:val="28"/>
-              </w:rPr>
-              <w:br/>
-              <w:t xml:space="preserve">Created classes to match the Protocols found in </w:t>
-            </w:r>
-            <w:proofErr w:type="spellStart"/>
-            <w:r>
-              <w:rPr>
-                <w:sz w:val="28"/>
-              </w:rPr>
-              <w:t>Protocol.h</w:t>
-            </w:r>
-            <w:proofErr w:type="spellEnd"/>
-            <w:r>
-              <w:rPr>
-                <w:sz w:val="28"/>
-              </w:rPr>
-              <w:br/>
-            </w:r>
-            <w:r>
-              <w:rPr>
-                <w:sz w:val="28"/>
-              </w:rPr>
-              <w:br/>
-              <w:t xml:space="preserve">I know the idea was for Server/Client to create their own implementation of </w:t>
-            </w:r>
-            <w:proofErr w:type="spellStart"/>
-            <w:r>
-              <w:rPr>
-                <w:sz w:val="28"/>
-              </w:rPr>
-              <w:t>Packetfactory</w:t>
-            </w:r>
-            <w:proofErr w:type="spellEnd"/>
-            <w:r>
-              <w:rPr>
-                <w:sz w:val="28"/>
-              </w:rPr>
-              <w:t xml:space="preserve"> but I think it should just be one, especially since it can be used for easy sending as well, so I included the Client stuff too.</w:t>
-            </w:r>
+          </w:p>
+          <w:p>
+            <w:pPr>
+              <w:rPr>
+                <w:sz w:val="28"/>
+              </w:rPr>
+            </w:pPr>
           </w:p>
         </w:tc>
       </w:tr>
@@ -1305,7 +642,49 @@
               <w:rPr>
                 <w:sz w:val="28"/>
               </w:rPr>
-              <w:lastRenderedPageBreak/>
+              <w:t xml:space="preserve">Jordan </w:t>
+            </w:r>
+            <w:proofErr w:type="spellStart"/>
+            <w:r>
+              <w:rPr>
+                <w:sz w:val="28"/>
+              </w:rPr>
+              <w:t>Kjaer</w:t>
+            </w:r>
+            <w:proofErr w:type="spellEnd"/>
+          </w:p>
+        </w:tc>
+        <w:tc>
+          <w:tcPr>
+            <w:tcW w:w="7398" w:type="dxa"/>
+          </w:tcPr>
+          <w:p>
+            <w:pPr>
+              <w:rPr>
+                <w:sz w:val="28"/>
+              </w:rPr>
+            </w:pPr>
+          </w:p>
+        </w:tc>
+      </w:tr>
+      <w:tr>
+        <w:trPr>
+          <w:trHeight w:val="1008"/>
+        </w:trPr>
+        <w:tc>
+          <w:tcPr>
+            <w:tcW w:w="2178" w:type="dxa"/>
+          </w:tcPr>
+          <w:p>
+            <w:pPr>
+              <w:rPr>
+                <w:sz w:val="28"/>
+              </w:rPr>
+            </w:pPr>
+            <w:r>
+              <w:rPr>
+                <w:sz w:val="28"/>
+              </w:rPr>
               <w:t xml:space="preserve">Justin </w:t>
             </w:r>
             <w:proofErr w:type="spellStart"/>

</xml_diff>